<commit_message>
fix | ready for sending
</commit_message>
<xml_diff>
--- a/lab2/lab_2_Evdokimov.docx
+++ b/lab2/lab_2_Evdokimov.docx
@@ -1709,7 +1709,7 @@
           <w:szCs w:val="28"/>
           <w:lang w:eastAsia="ru-RU"/>
         </w:rPr>
-        <w:t xml:space="preserve"> Так же у игры имеется общий пул матчей всех игроков.</w:t>
+        <w:t xml:space="preserve"> Также у игры имеется общий пул матчей всех игроков.</w:t>
       </w:r>
       <w:r>
         <w:rPr>
@@ -5151,6 +5151,7 @@
     <w:lsdException w:name="HTML Sample" w:semiHidden="1" w:unhideWhenUsed="1"/>
     <w:lsdException w:name="HTML Typewriter" w:semiHidden="1" w:unhideWhenUsed="1"/>
     <w:lsdException w:name="HTML Variable" w:semiHidden="1" w:unhideWhenUsed="1"/>
+    <w:lsdException w:name="Normal Table" w:semiHidden="1" w:unhideWhenUsed="1"/>
     <w:lsdException w:name="annotation subject" w:semiHidden="1" w:unhideWhenUsed="1"/>
     <w:lsdException w:name="No List" w:semiHidden="1" w:unhideWhenUsed="1"/>
     <w:lsdException w:name="Outline List 1" w:semiHidden="1" w:unhideWhenUsed="1"/>
@@ -5193,8 +5194,11 @@
     <w:lsdException w:name="Table Contemporary" w:semiHidden="1" w:unhideWhenUsed="1"/>
     <w:lsdException w:name="Table Elegant" w:semiHidden="1" w:unhideWhenUsed="1"/>
     <w:lsdException w:name="Table Professional" w:semiHidden="1" w:unhideWhenUsed="1"/>
+    <w:lsdException w:name="Table Subtle 1" w:semiHidden="1" w:unhideWhenUsed="1"/>
     <w:lsdException w:name="Table Subtle 2" w:semiHidden="1" w:unhideWhenUsed="1"/>
     <w:lsdException w:name="Table Web 1" w:semiHidden="1" w:unhideWhenUsed="1"/>
+    <w:lsdException w:name="Table Web 2" w:semiHidden="1" w:unhideWhenUsed="1"/>
+    <w:lsdException w:name="Table Web 3" w:semiHidden="1" w:unhideWhenUsed="1"/>
     <w:lsdException w:name="Balloon Text" w:semiHidden="1" w:unhideWhenUsed="1"/>
     <w:lsdException w:name="Table Grid" w:uiPriority="39"/>
     <w:lsdException w:name="Table Theme" w:semiHidden="1" w:unhideWhenUsed="1"/>

</xml_diff>